<commit_message>
edited research paper-methodology, results and limitations
</commit_message>
<xml_diff>
--- a/Does ML algorithm performance change over time_.docx
+++ b/Does ML algorithm performance change over time_.docx
@@ -280,16 +280,17 @@
               </w:rPr>
               <w:br/>
             </w:r>
-            <w:r>
-              <w:rPr>
-                <w:rStyle w:val="Email"/>
-                <w:rFonts w:ascii="Linux Libertine" w:eastAsia="PMingLiU" w:hAnsi="Linux Libertine" w:cs="Linux Libertine"/>
-                <w:color w:val="auto"/>
-                <w:sz w:val="20"/>
-                <w14:ligatures w14:val="standard"/>
-              </w:rPr>
-              <w:t>sreeves@tcd.ie</w:t>
-            </w:r>
+            <w:hyperlink r:id="rId9" w:history="1">
+              <w:r>
+                <w:rPr>
+                  <w:rStyle w:val="Hyperlink"/>
+                  <w:rFonts w:ascii="Linux Libertine" w:eastAsia="PMingLiU" w:hAnsi="Linux Libertine" w:cs="Linux Libertine"/>
+                  <w:sz w:val="20"/>
+                  <w14:ligatures w14:val="standard"/>
+                </w:rPr>
+                <w:t>sreeves@tcd.ie</w:t>
+              </w:r>
+            </w:hyperlink>
           </w:p>
         </w:tc>
       </w:tr>
@@ -324,8 +325,8 @@
           <w14:ligatures w14:val="standard"/>
         </w:rPr>
         <w:sectPr>
-          <w:footerReference w:type="even" r:id="rId9"/>
-          <w:footerReference w:type="default" r:id="rId10"/>
+          <w:footerReference w:type="even" r:id="rId10"/>
+          <w:footerReference w:type="default" r:id="rId11"/>
           <w:endnotePr>
             <w:numFmt w:val="decimal"/>
           </w:endnotePr>
@@ -375,7 +376,6 @@
       <w:pPr>
         <w:ind w:firstLine="0"/>
       </w:pPr>
-      <w:bookmarkStart w:id="1" w:name="_GoBack"/>
       <w:r>
         <w:t>The dataset we used, titled ‘Monthly milk production: pounds per cow. Jan 62-Dec 75’ was sourced from the Time Series Data Library (TDSL</w:t>
       </w:r>
@@ -440,9 +440,6 @@
       <w:r>
         <w:t xml:space="preserve">. </w:t>
       </w:r>
-      <w:r>
-        <w:t xml:space="preserve">The data was then split into training and test sets in the 80:20 ratio. </w:t>
-      </w:r>
     </w:p>
     <w:p>
       <w:pPr>
@@ -506,11 +503,7 @@
         <w:t>ur baseline model, Moving Average,</w:t>
       </w:r>
       <w:r>
-        <w:t xml:space="preserve"> to smooth the original time series to identify trends</w:t>
-      </w:r>
-      <w:bookmarkEnd w:id="1"/>
-      <w:r>
-        <w:t>.</w:t>
+        <w:t xml:space="preserve"> to smooth the original time series to identify trends.</w:t>
       </w:r>
       <w:r>
         <w:t xml:space="preserve"> </w:t>
@@ -535,7 +528,7 @@
                     <pic:cNvPicPr/>
                   </pic:nvPicPr>
                   <pic:blipFill>
-                    <a:blip r:embed="rId11" cstate="print">
+                    <a:blip r:embed="rId12" cstate="print">
                       <a:extLst>
                         <a:ext uri="{28A0092B-C50C-407E-A947-70E740481C1C}">
                           <a14:useLocalDpi xmlns:a14="http://schemas.microsoft.com/office/drawing/2010/main" val="0"/>
@@ -607,7 +600,25 @@
         <w:ind w:firstLine="0"/>
       </w:pPr>
       <w:r>
-        <w:t>We then applied exponential smoothing to see what would happen if, instead of weighting the last k values of the data, we weighted all available observations while exponentially decreasing the weight the further back in time we moved. We experimented with various alpha values for our smoothing parameters.</w:t>
+        <w:t xml:space="preserve">We then applied exponential smoothing </w:t>
+      </w:r>
+      <w:r>
+        <w:t>and eventually extended this</w:t>
+      </w:r>
+      <w:r>
+        <w:t xml:space="preserve"> model to produce a double exponential smoothing </w:t>
+      </w:r>
+      <w:r>
+        <w:t xml:space="preserve">whereby we tuned two parameters responsible for </w:t>
+      </w:r>
+      <w:r>
+        <w:t xml:space="preserve">the series smoothing around itself, </w:t>
+      </w:r>
+      <w:r>
+        <w:t>as well as</w:t>
+      </w:r>
+      <w:r>
+        <w:t xml:space="preserve"> the smoothing of the trend itself.</w:t>
       </w:r>
     </w:p>
     <w:p>
@@ -617,80 +628,11 @@
           <w:i/>
         </w:rPr>
       </w:pPr>
-      <w:r>
-        <w:rPr>
-          <w:noProof/>
-        </w:rPr>
-        <w:drawing>
-          <wp:inline distT="0" distB="0" distL="0" distR="0" wp14:anchorId="59FA1BD2" wp14:editId="628E5203">
-            <wp:extent cx="3048000" cy="1466850"/>
-            <wp:effectExtent l="0" t="0" r="0" b="0"/>
-            <wp:docPr id="3" name="Picture 3"/>
-            <wp:cNvGraphicFramePr>
-              <a:graphicFrameLocks xmlns:a="http://schemas.openxmlformats.org/drawingml/2006/main" noChangeAspect="1"/>
-            </wp:cNvGraphicFramePr>
-            <a:graphic xmlns:a="http://schemas.openxmlformats.org/drawingml/2006/main">
-              <a:graphicData uri="http://schemas.openxmlformats.org/drawingml/2006/picture">
-                <pic:pic xmlns:pic="http://schemas.openxmlformats.org/drawingml/2006/picture">
-                  <pic:nvPicPr>
-                    <pic:cNvPr id="3" name="exponential_smoothing.png"/>
-                    <pic:cNvPicPr/>
-                  </pic:nvPicPr>
-                  <pic:blipFill>
-                    <a:blip r:embed="rId12" cstate="print">
-                      <a:extLst>
-                        <a:ext uri="{28A0092B-C50C-407E-A947-70E740481C1C}">
-                          <a14:useLocalDpi xmlns:a14="http://schemas.microsoft.com/office/drawing/2010/main" val="0"/>
-                        </a:ext>
-                      </a:extLst>
-                    </a:blip>
-                    <a:stretch>
-                      <a:fillRect/>
-                    </a:stretch>
-                  </pic:blipFill>
-                  <pic:spPr>
-                    <a:xfrm>
-                      <a:off x="0" y="0"/>
-                      <a:ext cx="3048000" cy="1466850"/>
-                    </a:xfrm>
-                    <a:prstGeom prst="rect">
-                      <a:avLst/>
-                    </a:prstGeom>
-                  </pic:spPr>
-                </pic:pic>
-              </a:graphicData>
-            </a:graphic>
-          </wp:inline>
-        </w:drawing>
-      </w:r>
-      <w:r>
-        <w:rPr>
-          <w:i/>
-        </w:rPr>
-        <w:t>Exponential smoothing of time series with alpha values of 0.3 and 0.05</w:t>
-      </w:r>
     </w:p>
     <w:p>
       <w:pPr>
         <w:ind w:firstLine="0"/>
       </w:pPr>
-    </w:p>
-    <w:p>
-      <w:pPr>
-        <w:ind w:firstLine="0"/>
-      </w:pPr>
-      <w:r>
-        <w:t xml:space="preserve">Both moving average and exponential smoothing up to this point were used for single future points prediction however this was insufficient. As a </w:t>
-      </w:r>
-      <w:r>
-        <w:t>result,</w:t>
-      </w:r>
-      <w:r>
-        <w:t xml:space="preserve"> we decided to extend our exponential smoothing mod</w:t>
-      </w:r>
-      <w:r>
-        <w:t>el to produce a double exponential smoothing capable of predicting two future points.</w:t>
-      </w:r>
     </w:p>
     <w:p>
       <w:pPr>
@@ -754,7 +696,19 @@
         <w:rPr>
           <w:i/>
         </w:rPr>
-        <w:t>Double exponential smoothing of data with alpha values of 0.9 and 0.02 and beta values of 0.9 and 0.02</w:t>
+        <w:t>Double exponential smoothing of data with alpha</w:t>
+      </w:r>
+      <w:r>
+        <w:rPr>
+          <w:i/>
+        </w:rPr>
+        <w:t xml:space="preserve"> parameter</w:t>
+      </w:r>
+      <w:r>
+        <w:rPr>
+          <w:i/>
+        </w:rPr>
+        <w:t xml:space="preserve"> values of 0.9 and 0.02 and beta values of 0.9 and 0.02</w:t>
       </w:r>
     </w:p>
     <w:p>
@@ -770,33 +724,31 @@
         <w:ind w:firstLine="0"/>
       </w:pPr>
       <w:r>
-        <w:lastRenderedPageBreak/>
-        <w:t>We tuned the two parameters, alpha-responsible for the series smoothing around itself, and beta-responsible for the smoothing of the trend itself.</w:t>
-      </w:r>
-    </w:p>
-    <w:p>
-      <w:pPr>
-        <w:ind w:firstLine="0"/>
-      </w:pPr>
-      <w:r>
-        <w:t>We then decided to add a third component, seasonality, to our smoothing</w:t>
-      </w:r>
-      <w:r>
-        <w:t xml:space="preserve"> effectively applying a Holt-Winters model once we had successfully split our data into training and test sets. We chose an algorithm (</w:t>
-      </w:r>
-      <w:r>
-        <w:t xml:space="preserve">the truncated Newton conjugate </w:t>
-      </w:r>
-      <w:proofErr w:type="spellStart"/>
-      <w:r>
-        <w:t>gradient</w:t>
-      </w:r>
-      <w:r>
-        <w:t xml:space="preserve">) </w:t>
-      </w:r>
-      <w:proofErr w:type="spellEnd"/>
-      <w:r>
-        <w:t>that supports constraints on the model parameters.</w:t>
+        <w:t>The data was then split into training and test sets in the 80:20 ratio</w:t>
+      </w:r>
+      <w:r>
+        <w:t xml:space="preserve"> and thereafter we </w:t>
+      </w:r>
+      <w:r>
+        <w:t>add</w:t>
+      </w:r>
+      <w:r>
+        <w:t>ed</w:t>
+      </w:r>
+      <w:r>
+        <w:t xml:space="preserve"> a third component, seasonality, to our smoothing</w:t>
+      </w:r>
+      <w:r>
+        <w:t>,</w:t>
+      </w:r>
+      <w:r>
+        <w:t xml:space="preserve"> effectively </w:t>
+      </w:r>
+      <w:r>
+        <w:t>giving us</w:t>
+      </w:r>
+      <w:r>
+        <w:t xml:space="preserve"> a Holt-Winters model. </w:t>
       </w:r>
     </w:p>
     <w:p>
@@ -863,6 +815,12 @@
         </w:rPr>
         <w:t>Holt-Winter model approximating initial time series, capturing annual seasonality, overall upwards trend and even some anomalies</w:t>
       </w:r>
+      <w:r>
+        <w:rPr>
+          <w:i/>
+        </w:rPr>
+        <w:t xml:space="preserve"> with MAPE of 0.35%</w:t>
+      </w:r>
     </w:p>
     <w:p>
       <w:pPr>
@@ -871,10 +829,28 @@
     </w:p>
     <w:p>
       <w:pPr>
-        <w:pStyle w:val="Heading1"/>
-      </w:pPr>
-      <w:r>
-        <w:t>RESULTS AND DISCUSSION</w:t>
+        <w:ind w:firstLine="0"/>
+      </w:pPr>
+      <w:r>
+        <w:t>We</w:t>
+      </w:r>
+      <w:r>
+        <w:t xml:space="preserve"> then focused on achieving stationarity to increase our chances of predictions with minimal error. We used the Dickey-Fuller test</w:t>
+      </w:r>
+      <w:r>
+        <w:t xml:space="preserve">, </w:t>
+      </w:r>
+      <w:r>
+        <w:t>first order difference</w:t>
+      </w:r>
+      <w:r>
+        <w:t>, ACF and PCF</w:t>
+      </w:r>
+      <w:r>
+        <w:t xml:space="preserve"> to reach stationarity</w:t>
+      </w:r>
+      <w:r>
+        <w:t>.</w:t>
       </w:r>
     </w:p>
     <w:p>
@@ -882,7 +858,550 @@
         <w:ind w:firstLine="0"/>
       </w:pPr>
       <w:r>
+        <w:rPr>
+          <w:noProof/>
+        </w:rPr>
+        <w:lastRenderedPageBreak/>
+        <w:drawing>
+          <wp:inline distT="0" distB="0" distL="0" distR="0" wp14:anchorId="4A643609" wp14:editId="36C18C0F">
+            <wp:extent cx="3048000" cy="1765935"/>
+            <wp:effectExtent l="0" t="0" r="0" b="5715"/>
+            <wp:docPr id="1" name="Picture 1"/>
+            <wp:cNvGraphicFramePr>
+              <a:graphicFrameLocks xmlns:a="http://schemas.openxmlformats.org/drawingml/2006/main" noChangeAspect="1"/>
+            </wp:cNvGraphicFramePr>
+            <a:graphic xmlns:a="http://schemas.openxmlformats.org/drawingml/2006/main">
+              <a:graphicData uri="http://schemas.openxmlformats.org/drawingml/2006/picture">
+                <pic:pic xmlns:pic="http://schemas.openxmlformats.org/drawingml/2006/picture">
+                  <pic:nvPicPr>
+                    <pic:cNvPr id="1" name="stationarity.png"/>
+                    <pic:cNvPicPr/>
+                  </pic:nvPicPr>
+                  <pic:blipFill>
+                    <a:blip r:embed="rId15" cstate="print">
+                      <a:extLst>
+                        <a:ext uri="{28A0092B-C50C-407E-A947-70E740481C1C}">
+                          <a14:useLocalDpi xmlns:a14="http://schemas.microsoft.com/office/drawing/2010/main" val="0"/>
+                        </a:ext>
+                      </a:extLst>
+                    </a:blip>
+                    <a:stretch>
+                      <a:fillRect/>
+                    </a:stretch>
+                  </pic:blipFill>
+                  <pic:spPr>
+                    <a:xfrm>
+                      <a:off x="0" y="0"/>
+                      <a:ext cx="3048000" cy="1765935"/>
+                    </a:xfrm>
+                    <a:prstGeom prst="rect">
+                      <a:avLst/>
+                    </a:prstGeom>
+                  </pic:spPr>
+                </pic:pic>
+              </a:graphicData>
+            </a:graphic>
+          </wp:inline>
+        </w:drawing>
+      </w:r>
+    </w:p>
+    <w:p>
+      <w:pPr>
+        <w:ind w:firstLine="0"/>
+        <w:rPr>
+          <w:i/>
+        </w:rPr>
+      </w:pPr>
+      <w:r>
+        <w:rPr>
+          <w:i/>
+        </w:rPr>
+        <w:t>Stationary time series oscillating around zero. Dickey-Fuller test indicates stationarity as p</w:t>
+      </w:r>
+      <w:r>
+        <w:rPr>
+          <w:i/>
+        </w:rPr>
+        <w:t>&lt; 0.05 i.e.</w:t>
+      </w:r>
+      <w:r>
+        <w:rPr>
+          <w:i/>
+        </w:rPr>
         <w:t xml:space="preserve"> </w:t>
+      </w:r>
+      <w:r>
+        <w:rPr>
+          <w:i/>
+        </w:rPr>
+        <w:t>p=</w:t>
+      </w:r>
+      <w:r>
+        <w:rPr>
+          <w:i/>
+        </w:rPr>
+        <w:t>0.00002 rejects null hypothesis that states the time series is non-stationary.</w:t>
+      </w:r>
+    </w:p>
+    <w:p>
+      <w:pPr>
+        <w:ind w:firstLine="0"/>
+        <w:rPr>
+          <w:i/>
+        </w:rPr>
+      </w:pPr>
+    </w:p>
+    <w:p>
+      <w:pPr>
+        <w:ind w:firstLine="0"/>
+      </w:pPr>
+      <w:r>
+        <w:t xml:space="preserve">We </w:t>
+      </w:r>
+      <w:r>
+        <w:t>then trained</w:t>
+      </w:r>
+      <w:r>
+        <w:t xml:space="preserve"> a</w:t>
+      </w:r>
+      <w:r>
+        <w:t xml:space="preserve"> </w:t>
+      </w:r>
+      <w:r>
+        <w:t>series of models and determined their MAPE error.</w:t>
+      </w:r>
+      <w:bookmarkStart w:id="1" w:name="_GoBack"/>
+      <w:bookmarkEnd w:id="1"/>
+    </w:p>
+    <w:p>
+      <w:pPr>
+        <w:ind w:firstLine="0"/>
+      </w:pPr>
+    </w:p>
+    <w:p>
+      <w:pPr>
+        <w:pStyle w:val="Heading1"/>
+      </w:pPr>
+      <w:r>
+        <w:t>RESULTS AND DISCUSSION</w:t>
+      </w:r>
+    </w:p>
+    <w:p>
+      <w:pPr>
+        <w:ind w:firstLine="0"/>
+      </w:pPr>
+      <w:r>
+        <w:t>Holt-Winters model</w:t>
+      </w:r>
+      <w:r>
+        <w:t xml:space="preserve"> </w:t>
+      </w:r>
+      <w:r>
+        <w:t>returned</w:t>
+      </w:r>
+      <w:r>
+        <w:t xml:space="preserve"> the least amount of error with a </w:t>
+      </w:r>
+      <w:r>
+        <w:t>MAPE</w:t>
+      </w:r>
+      <w:r>
+        <w:t xml:space="preserve"> of </w:t>
+      </w:r>
+      <w:r>
+        <w:t>0.35</w:t>
+      </w:r>
+      <w:r>
+        <w:t xml:space="preserve">% as opposed to </w:t>
+      </w:r>
+      <w:r>
+        <w:t xml:space="preserve">Linear regression with simple lags </w:t>
+      </w:r>
+      <w:r>
+        <w:t xml:space="preserve">which returned a MAPE of </w:t>
+      </w:r>
+      <w:r>
+        <w:t>2.43%</w:t>
+      </w:r>
+      <w:r>
+        <w:t xml:space="preserve"> an</w:t>
+      </w:r>
+      <w:r>
+        <w:t xml:space="preserve">d other algorithms such as Lasso and Ridge regression as well as </w:t>
+      </w:r>
+      <w:proofErr w:type="spellStart"/>
+      <w:r>
+        <w:t>XGBoost</w:t>
+      </w:r>
+      <w:proofErr w:type="spellEnd"/>
+      <w:r>
+        <w:t xml:space="preserve"> which returned errors of 2.</w:t>
+      </w:r>
+      <w:r>
+        <w:t>66</w:t>
+      </w:r>
+      <w:r>
+        <w:t>%, 2.</w:t>
+      </w:r>
+      <w:r>
+        <w:t>45</w:t>
+      </w:r>
+      <w:r>
+        <w:t>% and 3.45% respectively.</w:t>
+      </w:r>
+    </w:p>
+    <w:p>
+      <w:pPr>
+        <w:ind w:firstLine="0"/>
+      </w:pPr>
+      <w:r>
+        <w:rPr>
+          <w:noProof/>
+        </w:rPr>
+        <w:drawing>
+          <wp:inline distT="0" distB="0" distL="0" distR="0" wp14:anchorId="1C4E241E" wp14:editId="2B4BDCF6">
+            <wp:extent cx="3048000" cy="1410335"/>
+            <wp:effectExtent l="0" t="0" r="0" b="0"/>
+            <wp:docPr id="10" name="Picture 10" descr="A close up of a map&#10;&#10;Description generated with very high confidence"/>
+            <wp:cNvGraphicFramePr>
+              <a:graphicFrameLocks xmlns:a="http://schemas.openxmlformats.org/drawingml/2006/main" noChangeAspect="1"/>
+            </wp:cNvGraphicFramePr>
+            <a:graphic xmlns:a="http://schemas.openxmlformats.org/drawingml/2006/main">
+              <a:graphicData uri="http://schemas.openxmlformats.org/drawingml/2006/picture">
+                <pic:pic xmlns:pic="http://schemas.openxmlformats.org/drawingml/2006/picture">
+                  <pic:nvPicPr>
+                    <pic:cNvPr id="10" name="simple_lags_lr.png"/>
+                    <pic:cNvPicPr/>
+                  </pic:nvPicPr>
+                  <pic:blipFill>
+                    <a:blip r:embed="rId16" cstate="print">
+                      <a:extLst>
+                        <a:ext uri="{28A0092B-C50C-407E-A947-70E740481C1C}">
+                          <a14:useLocalDpi xmlns:a14="http://schemas.microsoft.com/office/drawing/2010/main" val="0"/>
+                        </a:ext>
+                      </a:extLst>
+                    </a:blip>
+                    <a:stretch>
+                      <a:fillRect/>
+                    </a:stretch>
+                  </pic:blipFill>
+                  <pic:spPr>
+                    <a:xfrm>
+                      <a:off x="0" y="0"/>
+                      <a:ext cx="3048000" cy="1410335"/>
+                    </a:xfrm>
+                    <a:prstGeom prst="rect">
+                      <a:avLst/>
+                    </a:prstGeom>
+                  </pic:spPr>
+                </pic:pic>
+              </a:graphicData>
+            </a:graphic>
+          </wp:inline>
+        </w:drawing>
+      </w:r>
+    </w:p>
+    <w:p>
+      <w:pPr>
+        <w:ind w:firstLine="0"/>
+        <w:rPr>
+          <w:i/>
+        </w:rPr>
+      </w:pPr>
+      <w:r>
+        <w:rPr>
+          <w:i/>
+        </w:rPr>
+        <w:t>Simple lags and linear regression plot giving approximated predictions with an error of 2.43%</w:t>
+      </w:r>
+    </w:p>
+    <w:p>
+      <w:pPr>
+        <w:ind w:firstLine="0"/>
+      </w:pPr>
+    </w:p>
+    <w:p>
+      <w:pPr>
+        <w:ind w:firstLine="0"/>
+      </w:pPr>
+    </w:p>
+    <w:p>
+      <w:pPr>
+        <w:ind w:firstLine="0"/>
+      </w:pPr>
+      <w:r>
+        <w:rPr>
+          <w:noProof/>
+        </w:rPr>
+        <w:drawing>
+          <wp:inline distT="0" distB="0" distL="0" distR="0" wp14:anchorId="4F23D2F5" wp14:editId="3EC335A1">
+            <wp:extent cx="3048000" cy="1410335"/>
+            <wp:effectExtent l="0" t="0" r="0" b="0"/>
+            <wp:docPr id="7" name="Picture 7"/>
+            <wp:cNvGraphicFramePr>
+              <a:graphicFrameLocks xmlns:a="http://schemas.openxmlformats.org/drawingml/2006/main" noChangeAspect="1"/>
+            </wp:cNvGraphicFramePr>
+            <a:graphic xmlns:a="http://schemas.openxmlformats.org/drawingml/2006/main">
+              <a:graphicData uri="http://schemas.openxmlformats.org/drawingml/2006/picture">
+                <pic:pic xmlns:pic="http://schemas.openxmlformats.org/drawingml/2006/picture">
+                  <pic:nvPicPr>
+                    <pic:cNvPr id="7" name="lasso.png"/>
+                    <pic:cNvPicPr/>
+                  </pic:nvPicPr>
+                  <pic:blipFill>
+                    <a:blip r:embed="rId17" cstate="print">
+                      <a:extLst>
+                        <a:ext uri="{28A0092B-C50C-407E-A947-70E740481C1C}">
+                          <a14:useLocalDpi xmlns:a14="http://schemas.microsoft.com/office/drawing/2010/main" val="0"/>
+                        </a:ext>
+                      </a:extLst>
+                    </a:blip>
+                    <a:stretch>
+                      <a:fillRect/>
+                    </a:stretch>
+                  </pic:blipFill>
+                  <pic:spPr>
+                    <a:xfrm>
+                      <a:off x="0" y="0"/>
+                      <a:ext cx="3048000" cy="1410335"/>
+                    </a:xfrm>
+                    <a:prstGeom prst="rect">
+                      <a:avLst/>
+                    </a:prstGeom>
+                  </pic:spPr>
+                </pic:pic>
+              </a:graphicData>
+            </a:graphic>
+          </wp:inline>
+        </w:drawing>
+      </w:r>
+    </w:p>
+    <w:p>
+      <w:pPr>
+        <w:ind w:firstLine="0"/>
+        <w:rPr>
+          <w:i/>
+        </w:rPr>
+      </w:pPr>
+      <w:r>
+        <w:rPr>
+          <w:i/>
+        </w:rPr>
+        <w:t>Lasso regression prediction with MAPE of 2.66%</w:t>
+      </w:r>
+    </w:p>
+    <w:p>
+      <w:pPr>
+        <w:ind w:firstLine="0"/>
+      </w:pPr>
+      <w:r>
+        <w:rPr>
+          <w:noProof/>
+        </w:rPr>
+        <w:drawing>
+          <wp:inline distT="0" distB="0" distL="0" distR="0" wp14:anchorId="776714F7" wp14:editId="61ED26CC">
+            <wp:extent cx="3048000" cy="1410335"/>
+            <wp:effectExtent l="0" t="0" r="0" b="0"/>
+            <wp:docPr id="8" name="Picture 8"/>
+            <wp:cNvGraphicFramePr>
+              <a:graphicFrameLocks xmlns:a="http://schemas.openxmlformats.org/drawingml/2006/main" noChangeAspect="1"/>
+            </wp:cNvGraphicFramePr>
+            <a:graphic xmlns:a="http://schemas.openxmlformats.org/drawingml/2006/main">
+              <a:graphicData uri="http://schemas.openxmlformats.org/drawingml/2006/picture">
+                <pic:pic xmlns:pic="http://schemas.openxmlformats.org/drawingml/2006/picture">
+                  <pic:nvPicPr>
+                    <pic:cNvPr id="8" name="ridge.png"/>
+                    <pic:cNvPicPr/>
+                  </pic:nvPicPr>
+                  <pic:blipFill>
+                    <a:blip r:embed="rId18" cstate="print">
+                      <a:extLst>
+                        <a:ext uri="{28A0092B-C50C-407E-A947-70E740481C1C}">
+                          <a14:useLocalDpi xmlns:a14="http://schemas.microsoft.com/office/drawing/2010/main" val="0"/>
+                        </a:ext>
+                      </a:extLst>
+                    </a:blip>
+                    <a:stretch>
+                      <a:fillRect/>
+                    </a:stretch>
+                  </pic:blipFill>
+                  <pic:spPr>
+                    <a:xfrm>
+                      <a:off x="0" y="0"/>
+                      <a:ext cx="3048000" cy="1410335"/>
+                    </a:xfrm>
+                    <a:prstGeom prst="rect">
+                      <a:avLst/>
+                    </a:prstGeom>
+                  </pic:spPr>
+                </pic:pic>
+              </a:graphicData>
+            </a:graphic>
+          </wp:inline>
+        </w:drawing>
+      </w:r>
+    </w:p>
+    <w:p>
+      <w:pPr>
+        <w:ind w:firstLine="0"/>
+        <w:rPr>
+          <w:i/>
+        </w:rPr>
+      </w:pPr>
+      <w:r>
+        <w:rPr>
+          <w:i/>
+        </w:rPr>
+        <w:t>Ridge regression prediction with MAPE of 2.45%</w:t>
+      </w:r>
+    </w:p>
+    <w:p>
+      <w:pPr>
+        <w:ind w:firstLine="0"/>
+      </w:pPr>
+    </w:p>
+    <w:p>
+      <w:pPr>
+        <w:ind w:firstLine="0"/>
+      </w:pPr>
+    </w:p>
+    <w:p>
+      <w:pPr>
+        <w:ind w:firstLine="0"/>
+      </w:pPr>
+      <w:r>
+        <w:rPr>
+          <w:noProof/>
+        </w:rPr>
+        <w:drawing>
+          <wp:inline distT="0" distB="0" distL="0" distR="0" wp14:anchorId="37558BFB" wp14:editId="64B72CAE">
+            <wp:extent cx="3048000" cy="1410335"/>
+            <wp:effectExtent l="0" t="0" r="0" b="0"/>
+            <wp:docPr id="9" name="Picture 9" descr="A close up of a map&#10;&#10;Description generated with high confidence"/>
+            <wp:cNvGraphicFramePr>
+              <a:graphicFrameLocks xmlns:a="http://schemas.openxmlformats.org/drawingml/2006/main" noChangeAspect="1"/>
+            </wp:cNvGraphicFramePr>
+            <a:graphic xmlns:a="http://schemas.openxmlformats.org/drawingml/2006/main">
+              <a:graphicData uri="http://schemas.openxmlformats.org/drawingml/2006/picture">
+                <pic:pic xmlns:pic="http://schemas.openxmlformats.org/drawingml/2006/picture">
+                  <pic:nvPicPr>
+                    <pic:cNvPr id="9" name="xgboost.png"/>
+                    <pic:cNvPicPr/>
+                  </pic:nvPicPr>
+                  <pic:blipFill>
+                    <a:blip r:embed="rId19" cstate="print">
+                      <a:extLst>
+                        <a:ext uri="{28A0092B-C50C-407E-A947-70E740481C1C}">
+                          <a14:useLocalDpi xmlns:a14="http://schemas.microsoft.com/office/drawing/2010/main" val="0"/>
+                        </a:ext>
+                      </a:extLst>
+                    </a:blip>
+                    <a:stretch>
+                      <a:fillRect/>
+                    </a:stretch>
+                  </pic:blipFill>
+                  <pic:spPr>
+                    <a:xfrm>
+                      <a:off x="0" y="0"/>
+                      <a:ext cx="3048000" cy="1410335"/>
+                    </a:xfrm>
+                    <a:prstGeom prst="rect">
+                      <a:avLst/>
+                    </a:prstGeom>
+                  </pic:spPr>
+                </pic:pic>
+              </a:graphicData>
+            </a:graphic>
+          </wp:inline>
+        </w:drawing>
+      </w:r>
+    </w:p>
+    <w:p>
+      <w:pPr>
+        <w:ind w:firstLine="0"/>
+        <w:rPr>
+          <w:i/>
+        </w:rPr>
+      </w:pPr>
+      <w:proofErr w:type="spellStart"/>
+      <w:r>
+        <w:rPr>
+          <w:i/>
+        </w:rPr>
+        <w:t>XGBoost</w:t>
+      </w:r>
+      <w:proofErr w:type="spellEnd"/>
+      <w:r>
+        <w:rPr>
+          <w:i/>
+        </w:rPr>
+        <w:t xml:space="preserve"> model prediction with MAPE of 3.45%</w:t>
+      </w:r>
+    </w:p>
+    <w:p>
+      <w:pPr>
+        <w:ind w:firstLine="0"/>
+      </w:pPr>
+    </w:p>
+    <w:p>
+      <w:pPr>
+        <w:ind w:firstLine="0"/>
+      </w:pPr>
+      <w:r>
+        <w:t>If we were to rate these models based solely on their individual MAPE scores</w:t>
+      </w:r>
+      <w:r>
+        <w:t xml:space="preserve">, Holt-Winters </w:t>
+      </w:r>
+      <w:r>
+        <w:t xml:space="preserve">would be a clear winner. </w:t>
+      </w:r>
+      <w:r>
+        <w:t>W</w:t>
+      </w:r>
+      <w:r>
+        <w:t xml:space="preserve">e must </w:t>
+      </w:r>
+      <w:r>
+        <w:t xml:space="preserve">however </w:t>
+      </w:r>
+      <w:proofErr w:type="gramStart"/>
+      <w:r>
+        <w:t>take into account</w:t>
+      </w:r>
+      <w:proofErr w:type="gramEnd"/>
+      <w:r>
+        <w:t xml:space="preserve"> that these error values are only an average of the cumulative monthly errors. If we were to base our overall winner on</w:t>
+      </w:r>
+      <w:r>
+        <w:t xml:space="preserve"> plotted</w:t>
+      </w:r>
+      <w:r>
+        <w:t xml:space="preserve"> predicted values, expected values and </w:t>
+      </w:r>
+      <w:r>
+        <w:t xml:space="preserve">most importantly </w:t>
+      </w:r>
+      <w:r>
+        <w:t xml:space="preserve">error per time interval i.e. each month of the year, it’s possible that the </w:t>
+      </w:r>
+      <w:r>
+        <w:t>Holt-Winters</w:t>
+      </w:r>
+      <w:r>
+        <w:t xml:space="preserve"> model </w:t>
+      </w:r>
+      <w:r>
+        <w:t>could</w:t>
+      </w:r>
+      <w:r>
+        <w:t xml:space="preserve"> be dethroned as there could be a decreasing trend with it</w:t>
+      </w:r>
+      <w:r>
+        <w:t>s</w:t>
+      </w:r>
+      <w:r>
+        <w:t xml:space="preserve"> predictions and an increasing trend with another model’s prediction.</w:t>
       </w:r>
     </w:p>
     <w:p>
@@ -1022,6 +1541,7 @@
         <w:rPr>
           <w14:ligatures w14:val="standard"/>
         </w:rPr>
+        <w:lastRenderedPageBreak/>
         <w:t>A.3</w:t>
       </w:r>
       <w:r>
@@ -10565,6 +11085,15 @@
     <w:rsid w:val="00757133"/>
     <w:rPr>
       <w:lang w:eastAsia="it-IT"/>
+    </w:rPr>
+  </w:style>
+  <w:style w:type="character" w:styleId="UnresolvedMention">
+    <w:name w:val="Unresolved Mention"/>
+    <w:basedOn w:val="DefaultParagraphFont"/>
+    <w:rsid w:val="00C12E41"/>
+    <w:rPr>
+      <w:color w:val="605E5C"/>
+      <w:shd w:val="clear" w:color="auto" w:fill="E1DFDD"/>
     </w:rPr>
   </w:style>
 </w:styles>
@@ -11044,7 +11573,7 @@
 </file>
 
 <file path=customXml/itemProps2.xml><?xml version="1.0" encoding="utf-8"?>
-<ds:datastoreItem xmlns:ds="http://schemas.openxmlformats.org/officeDocument/2006/customXml" ds:itemID="{314794BF-B041-435E-AC8A-40BAEE9BEBF9}">
+<ds:datastoreItem xmlns:ds="http://schemas.openxmlformats.org/officeDocument/2006/customXml" ds:itemID="{A6D75695-1704-4F81-A9D0-B4B3C417F400}">
   <ds:schemaRefs>
     <ds:schemaRef ds:uri="http://schemas.openxmlformats.org/officeDocument/2006/bibliography"/>
   </ds:schemaRefs>

</xml_diff>